<commit_message>
lab7 p1 task 9
</commit_message>
<xml_diff>
--- a/lab7/prelab7.docx
+++ b/lab7/prelab7.docx
@@ -8,6 +8,52 @@
       </w:r>
     </w:p>
     <w:p>
+      <w:r>
+        <w:t xml:space="preserve">9. </w:t>
+      </w:r>
+      <w:r>
+        <w:rPr>
+          <w:noProof/>
+        </w:rPr>
+        <w:drawing>
+          <wp:inline distT="0" distB="0" distL="0" distR="0" wp14:anchorId="77E7AA88" wp14:editId="6C5A6EC3">
+            <wp:extent cx="5731510" cy="3223895"/>
+            <wp:effectExtent l="0" t="0" r="2540" b="0"/>
+            <wp:docPr id="1" name="Picture 1"/>
+            <wp:cNvGraphicFramePr>
+              <a:graphicFrameLocks xmlns:a="http://schemas.openxmlformats.org/drawingml/2006/main" noChangeAspect="1"/>
+            </wp:cNvGraphicFramePr>
+            <a:graphic xmlns:a="http://schemas.openxmlformats.org/drawingml/2006/main">
+              <a:graphicData uri="http://schemas.openxmlformats.org/drawingml/2006/picture">
+                <pic:pic xmlns:pic="http://schemas.openxmlformats.org/drawingml/2006/picture">
+                  <pic:nvPicPr>
+                    <pic:cNvPr id="1" name=""/>
+                    <pic:cNvPicPr/>
+                  </pic:nvPicPr>
+                  <pic:blipFill>
+                    <a:blip r:embed="rId4"/>
+                    <a:stretch>
+                      <a:fillRect/>
+                    </a:stretch>
+                  </pic:blipFill>
+                  <pic:spPr>
+                    <a:xfrm>
+                      <a:off x="0" y="0"/>
+                      <a:ext cx="5731510" cy="3223895"/>
+                    </a:xfrm>
+                    <a:prstGeom prst="rect">
+                      <a:avLst/>
+                    </a:prstGeom>
+                  </pic:spPr>
+                </pic:pic>
+              </a:graphicData>
+            </a:graphic>
+          </wp:inline>
+        </w:drawing>
+      </w:r>
+      <w:r>
+        <w:t>Simulation for the ram module.</w:t>
+      </w:r>
       <w:bookmarkStart w:id="0" w:name="_GoBack"/>
       <w:bookmarkEnd w:id="0"/>
     </w:p>
@@ -144,6 +190,7 @@
     <w:lsdException w:name="HTML Sample" w:semiHidden="1" w:unhideWhenUsed="1"/>
     <w:lsdException w:name="HTML Typewriter" w:semiHidden="1" w:unhideWhenUsed="1"/>
     <w:lsdException w:name="HTML Variable" w:semiHidden="1" w:unhideWhenUsed="1"/>
+    <w:lsdException w:name="Normal Table" w:semiHidden="1" w:unhideWhenUsed="1"/>
     <w:lsdException w:name="annotation subject" w:semiHidden="1" w:unhideWhenUsed="1"/>
     <w:lsdException w:name="No List" w:semiHidden="1" w:unhideWhenUsed="1"/>
     <w:lsdException w:name="Outline List 1" w:semiHidden="1" w:unhideWhenUsed="1"/>
@@ -189,9 +236,11 @@
     <w:lsdException w:name="Table Subtle 1" w:semiHidden="1" w:unhideWhenUsed="1"/>
     <w:lsdException w:name="Table Subtle 2" w:semiHidden="1" w:unhideWhenUsed="1"/>
     <w:lsdException w:name="Table Web 1" w:semiHidden="1" w:unhideWhenUsed="1"/>
+    <w:lsdException w:name="Table Web 2" w:semiHidden="1" w:unhideWhenUsed="1"/>
     <w:lsdException w:name="Table Web 3" w:semiHidden="1" w:unhideWhenUsed="1"/>
     <w:lsdException w:name="Balloon Text" w:semiHidden="1" w:unhideWhenUsed="1"/>
     <w:lsdException w:name="Table Grid" w:uiPriority="39"/>
+    <w:lsdException w:name="Table Theme" w:semiHidden="1" w:unhideWhenUsed="1"/>
     <w:lsdException w:name="Placeholder Text" w:semiHidden="1"/>
     <w:lsdException w:name="No Spacing" w:uiPriority="1" w:qFormat="1"/>
     <w:lsdException w:name="Light Shading" w:uiPriority="60"/>

</xml_diff>